<commit_message>
arrangement visuel page creation
</commit_message>
<xml_diff>
--- a/pre pord/Projet Web Solenne Hector.docx
+++ b/pre pord/Projet Web Solenne Hector.docx
@@ -151,21 +151,12 @@
                 <w:lang w:eastAsia="fr-FR"/>
               </w:rPr>
             </w:pPr>
-            <w:proofErr w:type="spellStart"/>
             <w:r>
               <w:rPr>
                 <w:rFonts w:ascii="Calibri" w:eastAsia="Times New Roman" w:hAnsi="Calibri" w:cs="Calibri"/>
                 <w:lang w:eastAsia="fr-FR"/>
               </w:rPr>
-              <w:t>Didron</w:t>
-            </w:r>
-            <w:proofErr w:type="spellEnd"/>
-            <w:r>
-              <w:rPr>
-                <w:rFonts w:ascii="Calibri" w:eastAsia="Times New Roman" w:hAnsi="Calibri" w:cs="Calibri"/>
-                <w:lang w:eastAsia="fr-FR"/>
-              </w:rPr>
-              <w:t xml:space="preserve"> Solenne/ Hector Dasse </w:t>
+              <w:t>Didron Solenne/ Hector Dasse </w:t>
             </w:r>
           </w:p>
         </w:tc>
@@ -370,53 +361,7 @@
           <w:color w:val="000000"/>
           <w:lang w:eastAsia="fr-FR"/>
         </w:rPr>
-        <w:t xml:space="preserve">La Société OHV, leader </w:t>
-      </w:r>
-      <w:proofErr w:type="spellStart"/>
-      <w:r>
-        <w:rPr>
-          <w:rFonts w:ascii="Times New Roman" w:eastAsia="Times New Roman" w:hAnsi="Times New Roman" w:cs="Times New Roman"/>
-          <w:color w:val="000000"/>
-          <w:lang w:eastAsia="fr-FR"/>
-        </w:rPr>
-        <w:t>Cesien</w:t>
-      </w:r>
-      <w:proofErr w:type="spellEnd"/>
-      <w:r>
-        <w:rPr>
-          <w:rFonts w:ascii="Times New Roman" w:eastAsia="Times New Roman" w:hAnsi="Times New Roman" w:cs="Times New Roman"/>
-          <w:color w:val="000000"/>
-          <w:lang w:eastAsia="fr-FR"/>
-        </w:rPr>
-        <w:t xml:space="preserve"> dans la proposition de solutions d’hébergements dans le domaine informatique (cloud, hébergements de site web </w:t>
-      </w:r>
-      <w:proofErr w:type="spellStart"/>
-      <w:proofErr w:type="gramStart"/>
-      <w:r>
-        <w:rPr>
-          <w:rFonts w:ascii="Times New Roman" w:eastAsia="Times New Roman" w:hAnsi="Times New Roman" w:cs="Times New Roman"/>
-          <w:color w:val="000000"/>
-          <w:lang w:eastAsia="fr-FR"/>
-        </w:rPr>
-        <w:t>etc</w:t>
-      </w:r>
-      <w:proofErr w:type="spellEnd"/>
-      <w:r>
-        <w:rPr>
-          <w:rFonts w:ascii="Times New Roman" w:eastAsia="Times New Roman" w:hAnsi="Times New Roman" w:cs="Times New Roman"/>
-          <w:color w:val="000000"/>
-          <w:lang w:eastAsia="fr-FR"/>
-        </w:rPr>
-        <w:t xml:space="preserve"> )</w:t>
-      </w:r>
-      <w:proofErr w:type="gramEnd"/>
-      <w:r>
-        <w:rPr>
-          <w:rFonts w:ascii="Times New Roman" w:eastAsia="Times New Roman" w:hAnsi="Times New Roman" w:cs="Times New Roman"/>
-          <w:color w:val="000000"/>
-          <w:lang w:eastAsia="fr-FR"/>
-        </w:rPr>
-        <w:t xml:space="preserve"> fait face depuis le confinement et le télétravail recommandé,   à une recrudescence des demandes de mise en place de nouveaux serveurs etc...</w:t>
+        <w:t>La Société OHV, leader Cesien dans la proposition de solutions d’hébergements dans le domaine informatique (cloud, hébergements de site web etc ) fait face depuis le confinement et le télétravail recommandé,   à une recrudescence des demandes de mise en place de nouveaux serveurs etc...</w:t>
       </w:r>
       <w:r>
         <w:rPr>
@@ -492,23 +437,7 @@
           <w:lang w:eastAsia="fr-FR"/>
         </w:rPr>
         <w:br/>
-        <w:t xml:space="preserve">Cet afflux soudain est difficilement géré par son équipe. En effet, les interventions sont gérées pour l’instant sur un tableau </w:t>
-      </w:r>
-      <w:proofErr w:type="spellStart"/>
-      <w:r>
-        <w:rPr>
-          <w:rFonts w:ascii="Calibri" w:eastAsia="Times New Roman" w:hAnsi="Calibri" w:cs="Calibri"/>
-          <w:lang w:eastAsia="fr-FR"/>
-        </w:rPr>
-        <w:t>excel</w:t>
-      </w:r>
-      <w:proofErr w:type="spellEnd"/>
-      <w:r>
-        <w:rPr>
-          <w:rFonts w:ascii="Calibri" w:eastAsia="Times New Roman" w:hAnsi="Calibri" w:cs="Calibri"/>
-          <w:lang w:eastAsia="fr-FR"/>
-        </w:rPr>
-        <w:t>, ce qui n’est pas viable en cas de trop grand nombre de demandes. </w:t>
+        <w:t>Cet afflux soudain est difficilement géré par son équipe. En effet, les interventions sont gérées pour l’instant sur un tableau excel, ce qui n’est pas viable en cas de trop grand nombre de demandes. </w:t>
       </w:r>
     </w:p>
     <w:p>
@@ -555,25 +484,7 @@
           <w:color w:val="000000"/>
           <w:lang w:eastAsia="fr-FR"/>
         </w:rPr>
-        <w:t xml:space="preserve">Enfin, il leur est difficile de créer rapidement une nouvelle </w:t>
-      </w:r>
-      <w:proofErr w:type="gramStart"/>
-      <w:r>
-        <w:rPr>
-          <w:rFonts w:ascii="Times New Roman" w:eastAsia="Times New Roman" w:hAnsi="Times New Roman" w:cs="Times New Roman"/>
-          <w:color w:val="000000"/>
-          <w:lang w:eastAsia="fr-FR"/>
-        </w:rPr>
-        <w:t>intervention,  ou</w:t>
-      </w:r>
-      <w:proofErr w:type="gramEnd"/>
-      <w:r>
-        <w:rPr>
-          <w:rFonts w:ascii="Times New Roman" w:eastAsia="Times New Roman" w:hAnsi="Times New Roman" w:cs="Times New Roman"/>
-          <w:color w:val="000000"/>
-          <w:lang w:eastAsia="fr-FR"/>
-        </w:rPr>
-        <w:t xml:space="preserve"> d’accéder aux détails de celle-ci (récupération des détails dans des fichiers à part). Partant de là, il n’est pas facile non plus de modifier l’état d’une intervention.</w:t>
+        <w:t>Enfin, il leur est difficile de créer rapidement une nouvelle intervention,  ou d’accéder aux détails de celle-ci (récupération des détails dans des fichiers à part). Partant de là, il n’est pas facile non plus de modifier l’état d’une intervention.</w:t>
       </w:r>
       <w:r>
         <w:rPr>
@@ -696,61 +607,7 @@
           <w:color w:val="000000"/>
           <w:lang w:eastAsia="fr-FR"/>
         </w:rPr>
-        <w:t xml:space="preserve">L’application sera utilisée par les commerciaux, qui pourront ainsi créer des tickets d’intervention, mais aussi par le service </w:t>
-      </w:r>
-      <w:proofErr w:type="spellStart"/>
-      <w:r>
-        <w:rPr>
-          <w:rFonts w:ascii="Times New Roman" w:eastAsia="Times New Roman" w:hAnsi="Times New Roman" w:cs="Times New Roman"/>
-          <w:color w:val="000000"/>
-          <w:lang w:eastAsia="fr-FR"/>
-        </w:rPr>
-        <w:t>hot-</w:t>
-      </w:r>
-      <w:proofErr w:type="gramStart"/>
-      <w:r>
-        <w:rPr>
-          <w:rFonts w:ascii="Times New Roman" w:eastAsia="Times New Roman" w:hAnsi="Times New Roman" w:cs="Times New Roman"/>
-          <w:color w:val="000000"/>
-          <w:lang w:eastAsia="fr-FR"/>
-        </w:rPr>
-        <w:t>line</w:t>
-      </w:r>
-      <w:proofErr w:type="spellEnd"/>
-      <w:r>
-        <w:rPr>
-          <w:rFonts w:ascii="Times New Roman" w:eastAsia="Times New Roman" w:hAnsi="Times New Roman" w:cs="Times New Roman"/>
-          <w:color w:val="000000"/>
-          <w:lang w:eastAsia="fr-FR"/>
-        </w:rPr>
-        <w:t>,  qui</w:t>
-      </w:r>
-      <w:proofErr w:type="gramEnd"/>
-      <w:r>
-        <w:rPr>
-          <w:rFonts w:ascii="Times New Roman" w:eastAsia="Times New Roman" w:hAnsi="Times New Roman" w:cs="Times New Roman"/>
-          <w:color w:val="000000"/>
-          <w:lang w:eastAsia="fr-FR"/>
-        </w:rPr>
-        <w:t xml:space="preserve"> pourra renseigner la clientèle sur le suivi de leur commande, et le support en cas de problème ne pouvant être résolu ni par les commerciaux, ni par la </w:t>
-      </w:r>
-      <w:proofErr w:type="spellStart"/>
-      <w:r>
-        <w:rPr>
-          <w:rFonts w:ascii="Times New Roman" w:eastAsia="Times New Roman" w:hAnsi="Times New Roman" w:cs="Times New Roman"/>
-          <w:color w:val="000000"/>
-          <w:lang w:eastAsia="fr-FR"/>
-        </w:rPr>
-        <w:t>hot-line</w:t>
-      </w:r>
-      <w:proofErr w:type="spellEnd"/>
-      <w:r>
-        <w:rPr>
-          <w:rFonts w:ascii="Times New Roman" w:eastAsia="Times New Roman" w:hAnsi="Times New Roman" w:cs="Times New Roman"/>
-          <w:color w:val="000000"/>
-          <w:lang w:eastAsia="fr-FR"/>
-        </w:rPr>
-        <w:t>.</w:t>
+        <w:t>L’application sera utilisée par les commerciaux, qui pourront ainsi créer des tickets d’intervention, mais aussi par le service hot-line,  qui pourra renseigner la clientèle sur le suivi de leur commande, et le support en cas de problème ne pouvant être résolu ni par les commerciaux, ni par la hot-line.</w:t>
       </w:r>
       <w:r>
         <w:rPr>
@@ -805,25 +662,7 @@
           <w:color w:val="000000"/>
           <w:lang w:eastAsia="fr-FR"/>
         </w:rPr>
-        <w:t xml:space="preserve">La solution sera une application web, qui pourra également </w:t>
-      </w:r>
-      <w:proofErr w:type="spellStart"/>
-      <w:r>
-        <w:rPr>
-          <w:rFonts w:ascii="Times New Roman" w:eastAsia="Times New Roman" w:hAnsi="Times New Roman" w:cs="Times New Roman"/>
-          <w:color w:val="000000"/>
-          <w:lang w:eastAsia="fr-FR"/>
-        </w:rPr>
-        <w:t>étre</w:t>
-      </w:r>
-      <w:proofErr w:type="spellEnd"/>
-      <w:r>
-        <w:rPr>
-          <w:rFonts w:ascii="Times New Roman" w:eastAsia="Times New Roman" w:hAnsi="Times New Roman" w:cs="Times New Roman"/>
-          <w:color w:val="000000"/>
-          <w:lang w:eastAsia="fr-FR"/>
-        </w:rPr>
-        <w:t xml:space="preserve"> utilisée sur smartphone, ce qui lui confèrera un avantage certain pour les techniciens qui sont amenés à être mobiles.</w:t>
+        <w:t>La solution sera une application web, qui pourra également étre utilisée sur smartphone, ce qui lui confèrera un avantage certain pour les techniciens qui sont amenés à être mobiles.</w:t>
       </w:r>
       <w:r>
         <w:rPr>
@@ -1367,23 +1206,7 @@
           <w:rFonts w:ascii="Calibri" w:eastAsia="Times New Roman" w:hAnsi="Calibri" w:cs="Calibri"/>
           <w:lang w:eastAsia="fr-FR"/>
         </w:rPr>
-        <w:t xml:space="preserve">Il est demandé de faire un POC de la solution. Cela permettra de vérifier que l’application remplira bien les besoins de la société OHV. Etant donné le court délai imposé pour le développement de ce prototype, nous choisissons de n’utiliser qu’un </w:t>
-      </w:r>
-      <w:proofErr w:type="spellStart"/>
-      <w:r>
-        <w:rPr>
-          <w:rFonts w:ascii="Calibri" w:eastAsia="Times New Roman" w:hAnsi="Calibri" w:cs="Calibri"/>
-          <w:lang w:eastAsia="fr-FR"/>
-        </w:rPr>
-        <w:t>front-end</w:t>
-      </w:r>
-      <w:proofErr w:type="spellEnd"/>
-      <w:r>
-        <w:rPr>
-          <w:rFonts w:ascii="Calibri" w:eastAsia="Times New Roman" w:hAnsi="Calibri" w:cs="Calibri"/>
-          <w:lang w:eastAsia="fr-FR"/>
-        </w:rPr>
-        <w:t>. </w:t>
+        <w:t>Il est demandé de faire un POC de la solution. Cela permettra de vérifier que l’application remplira bien les besoins de la société OHV. Etant donné le court délai imposé pour le développement de ce prototype, nous choisissons de n’utiliser qu’un front-end. </w:t>
       </w:r>
     </w:p>
     <w:p>
@@ -1402,71 +1225,7 @@
           <w:rFonts w:ascii="Calibri" w:eastAsia="Times New Roman" w:hAnsi="Calibri" w:cs="Calibri"/>
           <w:lang w:eastAsia="fr-FR"/>
         </w:rPr>
-        <w:t xml:space="preserve">Le </w:t>
-      </w:r>
-      <w:proofErr w:type="spellStart"/>
-      <w:r>
-        <w:rPr>
-          <w:rFonts w:ascii="Calibri" w:eastAsia="Times New Roman" w:hAnsi="Calibri" w:cs="Calibri"/>
-          <w:lang w:eastAsia="fr-FR"/>
-        </w:rPr>
-        <w:t>front-end</w:t>
-      </w:r>
-      <w:proofErr w:type="spellEnd"/>
-      <w:r>
-        <w:rPr>
-          <w:rFonts w:ascii="Calibri" w:eastAsia="Times New Roman" w:hAnsi="Calibri" w:cs="Calibri"/>
-          <w:lang w:eastAsia="fr-FR"/>
-        </w:rPr>
-        <w:t xml:space="preserve"> c’est la partie du code qui est reçue par le client (</w:t>
-      </w:r>
-      <w:proofErr w:type="gramStart"/>
-      <w:r>
-        <w:rPr>
-          <w:rFonts w:ascii="Calibri" w:eastAsia="Times New Roman" w:hAnsi="Calibri" w:cs="Calibri"/>
-          <w:lang w:eastAsia="fr-FR"/>
-        </w:rPr>
-        <w:t>le  navigateur</w:t>
-      </w:r>
-      <w:proofErr w:type="gramEnd"/>
-      <w:r>
-        <w:rPr>
-          <w:rFonts w:ascii="Calibri" w:eastAsia="Times New Roman" w:hAnsi="Calibri" w:cs="Calibri"/>
-          <w:lang w:eastAsia="fr-FR"/>
-        </w:rPr>
-        <w:t xml:space="preserve"> Web). Il s’agit des éléments du site web que l’on aperçoit à l’écran et avec lesquels on pourra interagir. Ces éléments sont composés de 3 </w:t>
-      </w:r>
-      <w:proofErr w:type="gramStart"/>
-      <w:r>
-        <w:rPr>
-          <w:rFonts w:ascii="Calibri" w:eastAsia="Times New Roman" w:hAnsi="Calibri" w:cs="Calibri"/>
-          <w:lang w:eastAsia="fr-FR"/>
-        </w:rPr>
-        <w:t>langages:</w:t>
-      </w:r>
-      <w:proofErr w:type="gramEnd"/>
-      <w:r>
-        <w:rPr>
-          <w:rFonts w:ascii="Calibri" w:eastAsia="Times New Roman" w:hAnsi="Calibri" w:cs="Calibri"/>
-          <w:lang w:eastAsia="fr-FR"/>
-        </w:rPr>
-        <w:t xml:space="preserve"> HTML, CSS et Javascript. Nous utiliserons donc ce </w:t>
-      </w:r>
-      <w:proofErr w:type="spellStart"/>
-      <w:r>
-        <w:rPr>
-          <w:rFonts w:ascii="Calibri" w:eastAsia="Times New Roman" w:hAnsi="Calibri" w:cs="Calibri"/>
-          <w:lang w:eastAsia="fr-FR"/>
-        </w:rPr>
-        <w:t>combobox</w:t>
-      </w:r>
-      <w:proofErr w:type="spellEnd"/>
-      <w:r>
-        <w:rPr>
-          <w:rFonts w:ascii="Calibri" w:eastAsia="Times New Roman" w:hAnsi="Calibri" w:cs="Calibri"/>
-          <w:lang w:eastAsia="fr-FR"/>
-        </w:rPr>
-        <w:t xml:space="preserve"> qui est utilisé par une très grande majorité de développeurs, et qui offrira une grande maintenabilité à l’application. </w:t>
+        <w:t>Le front-end c’est la partie du code qui est reçue par le client (le  navigateur Web). Il s’agit des éléments du site web que l’on aperçoit à l’écran et avec lesquels on pourra interagir. Ces éléments sont composés de 3 langages: HTML, CSS et Javascript. Nous utiliserons donc ce combobox qui est utilisé par une très grande majorité de développeurs, et qui offrira une grande maintenabilité à l’application. </w:t>
       </w:r>
     </w:p>
     <w:p>
@@ -1485,23 +1244,7 @@
           <w:rFonts w:ascii="Calibri" w:eastAsia="Times New Roman" w:hAnsi="Calibri" w:cs="Calibri"/>
           <w:lang w:eastAsia="fr-FR"/>
         </w:rPr>
-        <w:t xml:space="preserve">Framework : on utilisera </w:t>
-      </w:r>
-      <w:proofErr w:type="spellStart"/>
-      <w:r>
-        <w:rPr>
-          <w:rFonts w:ascii="Calibri" w:eastAsia="Times New Roman" w:hAnsi="Calibri" w:cs="Calibri"/>
-          <w:lang w:eastAsia="fr-FR"/>
-        </w:rPr>
-        <w:t>Angular</w:t>
-      </w:r>
-      <w:proofErr w:type="spellEnd"/>
-      <w:r>
-        <w:rPr>
-          <w:rFonts w:ascii="Calibri" w:eastAsia="Times New Roman" w:hAnsi="Calibri" w:cs="Calibri"/>
-          <w:lang w:eastAsia="fr-FR"/>
-        </w:rPr>
-        <w:t xml:space="preserve"> : </w:t>
+        <w:t>Framework : on utilisera Angular : </w:t>
       </w:r>
     </w:p>
     <w:p>
@@ -1740,23 +1483,7 @@
           <w:rFonts w:ascii="Calibri" w:eastAsia="Times New Roman" w:hAnsi="Calibri" w:cs="Calibri"/>
           <w:lang w:eastAsia="fr-FR"/>
         </w:rPr>
-        <w:t xml:space="preserve">Il nous semble que cela forme la partie essentielle de l’application, et permettrait </w:t>
-      </w:r>
-      <w:proofErr w:type="gramStart"/>
-      <w:r>
-        <w:rPr>
-          <w:rFonts w:ascii="Calibri" w:eastAsia="Times New Roman" w:hAnsi="Calibri" w:cs="Calibri"/>
-          <w:lang w:eastAsia="fr-FR"/>
-        </w:rPr>
-        <w:t>a</w:t>
-      </w:r>
-      <w:proofErr w:type="gramEnd"/>
-      <w:r>
-        <w:rPr>
-          <w:rFonts w:ascii="Calibri" w:eastAsia="Times New Roman" w:hAnsi="Calibri" w:cs="Calibri"/>
-          <w:lang w:eastAsia="fr-FR"/>
-        </w:rPr>
-        <w:t xml:space="preserve"> minima aux équipes d’absorber le flux de demandes d’une part et pouvoir permettre de les suivre. </w:t>
+        <w:t>Il nous semble que cela forme la partie essentielle de l’application, et permettrait a minima aux équipes d’absorber le flux de demandes d’une part et pouvoir permettre de les suivre. </w:t>
       </w:r>
     </w:p>
     <w:p>
@@ -2109,23 +1836,7 @@
           <w:rFonts w:ascii="Calibri" w:eastAsia="Times New Roman" w:hAnsi="Calibri" w:cs="Calibri"/>
           <w:lang w:eastAsia="fr-FR"/>
         </w:rPr>
-        <w:t xml:space="preserve">Ces fonctionnalités sont étroitement liées. Et même si ajouter une intervention est primordiale, il nous semble que pour le POC, il serait plus logique de commencer par afficher des interventions et les filtrer avant de pouvoir les ajouter. Les données n’étant pas liées à un </w:t>
-      </w:r>
-      <w:proofErr w:type="spellStart"/>
-      <w:r>
-        <w:rPr>
-          <w:rFonts w:ascii="Calibri" w:eastAsia="Times New Roman" w:hAnsi="Calibri" w:cs="Calibri"/>
-          <w:lang w:eastAsia="fr-FR"/>
-        </w:rPr>
-        <w:t>back</w:t>
-      </w:r>
-      <w:proofErr w:type="spellEnd"/>
-      <w:r>
-        <w:rPr>
-          <w:rFonts w:ascii="Calibri" w:eastAsia="Times New Roman" w:hAnsi="Calibri" w:cs="Calibri"/>
-          <w:lang w:eastAsia="fr-FR"/>
-        </w:rPr>
-        <w:t>, elles seront intégrées “en dur” dans le code. </w:t>
+        <w:t>Ces fonctionnalités sont étroitement liées. Et même si ajouter une intervention est primordiale, il nous semble que pour le POC, il serait plus logique de commencer par afficher des interventions et les filtrer avant de pouvoir les ajouter. Les données n’étant pas liées à un back, elles seront intégrées “en dur” dans le code. </w:t>
       </w:r>
     </w:p>
     <w:p>
@@ -2378,23 +2089,7 @@
           <w:rFonts w:ascii="Calibri" w:eastAsia="Times New Roman" w:hAnsi="Calibri" w:cs="Calibri"/>
           <w:lang w:eastAsia="fr-FR"/>
         </w:rPr>
-        <w:t xml:space="preserve">Une </w:t>
-      </w:r>
-      <w:proofErr w:type="spellStart"/>
-      <w:r>
-        <w:rPr>
-          <w:rFonts w:ascii="Calibri" w:eastAsia="Times New Roman" w:hAnsi="Calibri" w:cs="Calibri"/>
-          <w:lang w:eastAsia="fr-FR"/>
-        </w:rPr>
-        <w:t>combobox</w:t>
-      </w:r>
-      <w:proofErr w:type="spellEnd"/>
-      <w:r>
-        <w:rPr>
-          <w:rFonts w:ascii="Calibri" w:eastAsia="Times New Roman" w:hAnsi="Calibri" w:cs="Calibri"/>
-          <w:lang w:eastAsia="fr-FR"/>
-        </w:rPr>
-        <w:t xml:space="preserve"> permettra à l’utilisateur de choisir son filtre. </w:t>
+        <w:t>Une combobox permettra à l’utilisateur de choisir son filtre. </w:t>
       </w:r>
     </w:p>
     <w:p>
@@ -2450,37 +2145,12 @@
           <w:lang w:eastAsia="fr-FR"/>
         </w:rPr>
       </w:pPr>
-      <w:proofErr w:type="spellStart"/>
-      <w:r>
-        <w:rPr>
-          <w:rFonts w:ascii="Calibri" w:eastAsia="Times New Roman" w:hAnsi="Calibri" w:cs="Calibri"/>
-          <w:lang w:eastAsia="fr-FR"/>
-        </w:rPr>
-        <w:t>Textboxes</w:t>
-      </w:r>
-      <w:proofErr w:type="spellEnd"/>
-      <w:r>
-        <w:rPr>
-          <w:rFonts w:ascii="Calibri" w:eastAsia="Times New Roman" w:hAnsi="Calibri" w:cs="Calibri"/>
-          <w:lang w:eastAsia="fr-FR"/>
-        </w:rPr>
-        <w:t xml:space="preserve"> pour saisir les renseignements </w:t>
-      </w:r>
-      <w:proofErr w:type="gramStart"/>
-      <w:r>
-        <w:rPr>
-          <w:rFonts w:ascii="Calibri" w:eastAsia="Times New Roman" w:hAnsi="Calibri" w:cs="Calibri"/>
-          <w:lang w:eastAsia="fr-FR"/>
-        </w:rPr>
-        <w:t>suivants:</w:t>
-      </w:r>
-      <w:proofErr w:type="gramEnd"/>
-      <w:r>
-        <w:rPr>
-          <w:rFonts w:ascii="Calibri" w:eastAsia="Times New Roman" w:hAnsi="Calibri" w:cs="Calibri"/>
-          <w:lang w:eastAsia="fr-FR"/>
-        </w:rPr>
-        <w:t> </w:t>
+      <w:r>
+        <w:rPr>
+          <w:rFonts w:ascii="Calibri" w:eastAsia="Times New Roman" w:hAnsi="Calibri" w:cs="Calibri"/>
+          <w:lang w:eastAsia="fr-FR"/>
+        </w:rPr>
+        <w:t>Textboxes pour saisir les renseignements suivants: </w:t>
       </w:r>
     </w:p>
     <w:p>
@@ -2590,7 +2260,7 @@
           <w:rFonts w:ascii="Calibri" w:eastAsia="Times New Roman" w:hAnsi="Calibri" w:cs="Calibri"/>
           <w:lang w:eastAsia="fr-FR"/>
         </w:rPr>
-        <w:t>Nom de l’intervention </w:t>
+        <w:t>Service ayant créé l’intervention</w:t>
       </w:r>
     </w:p>
     <w:p>
@@ -2634,23 +2304,7 @@
           <w:rFonts w:ascii="Calibri" w:eastAsia="Times New Roman" w:hAnsi="Calibri" w:cs="Calibri"/>
           <w:lang w:eastAsia="fr-FR"/>
         </w:rPr>
-        <w:t xml:space="preserve">Un bouton </w:t>
-      </w:r>
-      <w:proofErr w:type="spellStart"/>
-      <w:r>
-        <w:rPr>
-          <w:rFonts w:ascii="Calibri" w:eastAsia="Times New Roman" w:hAnsi="Calibri" w:cs="Calibri"/>
-          <w:lang w:eastAsia="fr-FR"/>
-        </w:rPr>
-        <w:t>submit</w:t>
-      </w:r>
-      <w:proofErr w:type="spellEnd"/>
-      <w:r>
-        <w:rPr>
-          <w:rFonts w:ascii="Calibri" w:eastAsia="Times New Roman" w:hAnsi="Calibri" w:cs="Calibri"/>
-          <w:lang w:eastAsia="fr-FR"/>
-        </w:rPr>
-        <w:t xml:space="preserve"> pour enregistrer la saisie </w:t>
+        <w:t>Un bouton submit pour enregistrer la saisie </w:t>
       </w:r>
     </w:p>
     <w:p>
@@ -2708,23 +2362,7 @@
           <w:rFonts w:ascii="Calibri" w:eastAsia="Times New Roman" w:hAnsi="Calibri" w:cs="Calibri"/>
           <w:lang w:eastAsia="fr-FR"/>
         </w:rPr>
-        <w:t xml:space="preserve">Utilisation sur smartphone : nous utiliserons la technique du mobile first pour faire une application responsive. En utilisant </w:t>
-      </w:r>
-      <w:proofErr w:type="spellStart"/>
-      <w:r>
-        <w:rPr>
-          <w:rFonts w:ascii="Calibri" w:eastAsia="Times New Roman" w:hAnsi="Calibri" w:cs="Calibri"/>
-          <w:lang w:eastAsia="fr-FR"/>
-        </w:rPr>
-        <w:t>Angular</w:t>
-      </w:r>
-      <w:proofErr w:type="spellEnd"/>
-      <w:r>
-        <w:rPr>
-          <w:rFonts w:ascii="Calibri" w:eastAsia="Times New Roman" w:hAnsi="Calibri" w:cs="Calibri"/>
-          <w:lang w:eastAsia="fr-FR"/>
-        </w:rPr>
-        <w:t>, l’application sera gérée automatiquement en mode responsive. </w:t>
+        <w:t>Utilisation sur smartphone : nous utiliserons la technique du mobile first pour faire une application responsive. En utilisant Angular, l’application sera gérée automatiquement en mode responsive. </w:t>
       </w:r>
     </w:p>
     <w:p>
@@ -2785,23 +2423,7 @@
           <w:rFonts w:ascii="Calibri" w:eastAsia="Times New Roman" w:hAnsi="Calibri" w:cs="Calibri"/>
           <w:lang w:eastAsia="fr-FR"/>
         </w:rPr>
-        <w:t xml:space="preserve">Sur une base d’un salaire de 1550 € / mois, 20 jours travaillés à 35 </w:t>
-      </w:r>
-      <w:proofErr w:type="gramStart"/>
-      <w:r>
-        <w:rPr>
-          <w:rFonts w:ascii="Calibri" w:eastAsia="Times New Roman" w:hAnsi="Calibri" w:cs="Calibri"/>
-          <w:lang w:eastAsia="fr-FR"/>
-        </w:rPr>
-        <w:t>h  par</w:t>
-      </w:r>
-      <w:proofErr w:type="gramEnd"/>
-      <w:r>
-        <w:rPr>
-          <w:rFonts w:ascii="Calibri" w:eastAsia="Times New Roman" w:hAnsi="Calibri" w:cs="Calibri"/>
-          <w:lang w:eastAsia="fr-FR"/>
-        </w:rPr>
-        <w:t xml:space="preserve"> semaine, on obtient un taux horaire net de 11€. </w:t>
+        <w:t>Sur une base d’un salaire de 1550 € / mois, 20 jours travaillés à 35 h  par semaine, on obtient un taux horaire net de 11€. </w:t>
       </w:r>
       <w:r>
         <w:rPr>

</xml_diff>